<commit_message>
github hakkında bilgi verildi.
</commit_message>
<xml_diff>
--- a/Git ve GitHub.docx
+++ b/Git ve GitHub.docx
@@ -20,13 +20,8 @@
       </w:r>
     </w:p>
     <w:p>
-      <w:proofErr w:type="spellStart"/>
-      <w:r>
-        <w:t>ls</w:t>
-      </w:r>
-      <w:proofErr w:type="spellEnd"/>
-      <w:r>
-        <w:t xml:space="preserve"> -&gt; İçerisinde bulunduğumuz klasörleri ve dosyaları listeliyor.</w:t>
+      <w:r>
+        <w:t>ls -&gt; İçerisinde bulunduğumuz klasörleri ve dosyaları listeliyor.</w:t>
       </w:r>
     </w:p>
     <w:p>
@@ -6444,10 +6439,7 @@
       </w:r>
       <w:proofErr w:type="spellEnd"/>
       <w:r>
-        <w:t xml:space="preserve"> –hard (</w:t>
-      </w:r>
-      <w:r>
-        <w:t xml:space="preserve">gitmek istediğimiz </w:t>
+        <w:t xml:space="preserve"> –hard (gitmek istediğimiz </w:t>
       </w:r>
       <w:proofErr w:type="spellStart"/>
       <w:r>
@@ -6463,10 +6455,7 @@
       </w:r>
       <w:proofErr w:type="spellEnd"/>
       <w:r>
-        <w:t xml:space="preserve"> numarası</w:t>
-      </w:r>
-      <w:r>
-        <w:t xml:space="preserve">) </w:t>
+        <w:t xml:space="preserve"> numarası) </w:t>
       </w:r>
       <w:r>
         <w:t>komutunu kullanabiliriz.</w:t>
@@ -6770,16 +6759,7 @@
       </w:r>
       <w:proofErr w:type="spellEnd"/>
       <w:r>
-        <w:t xml:space="preserve"> numarası) </w:t>
-      </w:r>
-      <w:r>
-        <w:t xml:space="preserve">(karşılaştırmak istediğimiz </w:t>
-      </w:r>
-      <w:r>
-        <w:t>2</w:t>
-      </w:r>
-      <w:r>
-        <w:t xml:space="preserve">. </w:t>
+        <w:t xml:space="preserve"> numarası) (karşılaştırmak istediğimiz 2. </w:t>
       </w:r>
       <w:proofErr w:type="spellStart"/>
       <w:r>
@@ -6795,10 +6775,7 @@
       </w:r>
       <w:proofErr w:type="spellEnd"/>
       <w:r>
-        <w:t xml:space="preserve"> numarası)</w:t>
-      </w:r>
-      <w:r>
-        <w:t xml:space="preserve"> ile bu iki </w:t>
+        <w:t xml:space="preserve"> numarası) ile bu iki </w:t>
       </w:r>
       <w:proofErr w:type="spellStart"/>
       <w:r>
@@ -6843,10 +6820,7 @@
       </w:r>
       <w:proofErr w:type="spellEnd"/>
       <w:r>
-        <w:t xml:space="preserve"> adı) (2</w:t>
-      </w:r>
-      <w:r>
-        <w:t xml:space="preserve">. </w:t>
+        <w:t xml:space="preserve"> adı) (2. </w:t>
       </w:r>
       <w:proofErr w:type="spellStart"/>
       <w:r>
@@ -6854,10 +6828,7 @@
       </w:r>
       <w:proofErr w:type="spellEnd"/>
       <w:r>
-        <w:t xml:space="preserve"> adı)</w:t>
-      </w:r>
-      <w:r>
-        <w:t xml:space="preserve"> olarak komut çalıştırılır. (Boşluk sıkıntı çıkarırsa yine “:” ile çalıştırılabilir.) </w:t>
+        <w:t xml:space="preserve"> adı) olarak komut çalıştırılır. (Boşluk sıkıntı çıkarırsa yine “:” ile çalıştırılabilir.) </w:t>
       </w:r>
     </w:p>
     <w:p>
@@ -8236,13 +8207,7 @@
       </w:r>
       <w:proofErr w:type="spellEnd"/>
       <w:r>
-        <w:t xml:space="preserve"> kontrol etmek istedik ve e</w:t>
-      </w:r>
-      <w:r>
-        <w:t>n sondan öncekilere doğru</w:t>
-      </w:r>
-      <w:r>
-        <w:t xml:space="preserve"> “</w:t>
+        <w:t xml:space="preserve"> kontrol etmek istedik ve en sondan öncekilere doğru “</w:t>
       </w:r>
       <w:proofErr w:type="spellStart"/>
       <w:r>
@@ -8482,6 +8447,100 @@
       </w:r>
     </w:p>
     <w:p>
+      <w:r>
+        <w:t xml:space="preserve">Git </w:t>
+      </w:r>
+      <w:proofErr w:type="spellStart"/>
+      <w:r>
+        <w:t>remote</w:t>
+      </w:r>
+      <w:proofErr w:type="spellEnd"/>
+      <w:r>
+        <w:t xml:space="preserve"> </w:t>
+      </w:r>
+      <w:proofErr w:type="spellStart"/>
+      <w:r>
+        <w:t>add</w:t>
+      </w:r>
+      <w:proofErr w:type="spellEnd"/>
+      <w:r>
+        <w:t xml:space="preserve"> </w:t>
+      </w:r>
+      <w:proofErr w:type="spellStart"/>
+      <w:r>
+        <w:t>origin</w:t>
+      </w:r>
+      <w:proofErr w:type="spellEnd"/>
+      <w:r>
+        <w:t xml:space="preserve"> https://</w:t>
+      </w:r>
+      <w:proofErr w:type="gramStart"/>
+      <w:r>
+        <w:t>..</w:t>
+      </w:r>
+      <w:proofErr w:type="gramEnd"/>
+      <w:r>
+        <w:t xml:space="preserve"> Bu komut ile uzak git adresimizi veriyoruz.</w:t>
+      </w:r>
+      <w:r>
+        <w:t xml:space="preserve"> </w:t>
+      </w:r>
+      <w:proofErr w:type="spellStart"/>
+      <w:r>
+        <w:t>Origin</w:t>
+      </w:r>
+      <w:proofErr w:type="spellEnd"/>
+      <w:r>
+        <w:t xml:space="preserve"> uzak repomuzun adresinin ismi,</w:t>
+      </w:r>
+      <w:r>
+        <w:t xml:space="preserve"> değişken olarak düşünülebilir.</w:t>
+      </w:r>
+    </w:p>
+    <w:p>
+      <w:r>
+        <w:t xml:space="preserve">Git </w:t>
+      </w:r>
+      <w:proofErr w:type="spellStart"/>
+      <w:r>
+        <w:t>push</w:t>
+      </w:r>
+      <w:proofErr w:type="spellEnd"/>
+      <w:r>
+        <w:t xml:space="preserve"> –u </w:t>
+      </w:r>
+      <w:proofErr w:type="spellStart"/>
+      <w:r>
+        <w:t>origin</w:t>
+      </w:r>
+      <w:proofErr w:type="spellEnd"/>
+      <w:r>
+        <w:t xml:space="preserve"> main Bu </w:t>
+      </w:r>
+      <w:proofErr w:type="spellStart"/>
+      <w:r>
+        <w:t>komutda</w:t>
+      </w:r>
+      <w:proofErr w:type="spellEnd"/>
+      <w:r>
+        <w:t xml:space="preserve"> </w:t>
+      </w:r>
+      <w:proofErr w:type="spellStart"/>
+      <w:r>
+        <w:t>commitleri</w:t>
+      </w:r>
+      <w:proofErr w:type="spellEnd"/>
+      <w:r>
+        <w:t xml:space="preserve"> uzak repomuza yani </w:t>
+      </w:r>
+      <w:proofErr w:type="spellStart"/>
+      <w:r>
+        <w:t>origine</w:t>
+      </w:r>
+      <w:proofErr w:type="spellEnd"/>
+      <w:r>
+        <w:t xml:space="preserve"> it manasındadır.</w:t>
+      </w:r>
       <w:bookmarkStart w:id="0" w:name="_GoBack"/>
       <w:bookmarkEnd w:id="0"/>
     </w:p>
@@ -9433,7 +9492,7 @@
 </file>
 
 <file path=customXml/itemProps1.xml><?xml version="1.0" encoding="utf-8"?>
-<ds:datastoreItem xmlns:ds="http://schemas.openxmlformats.org/officeDocument/2006/customXml" ds:itemID="{B29FCD43-C40E-4DEF-B765-A1D11E1B28DC}">
+<ds:datastoreItem xmlns:ds="http://schemas.openxmlformats.org/officeDocument/2006/customXml" ds:itemID="{F08197BA-B776-489A-9CE5-4C6BE8974BD4}">
   <ds:schemaRefs>
     <ds:schemaRef ds:uri="http://schemas.openxmlformats.org/officeDocument/2006/bibliography"/>
   </ds:schemaRefs>

</xml_diff>